<commit_message>
poprawione wyświetlanie czasu z zadaną precyzją, w docx kHz-->Hz
</commit_message>
<xml_diff>
--- a/MarcinSzkieletSprawko.docx
+++ b/MarcinSzkieletSprawko.docx
@@ -11,7 +11,6 @@
           <w:szCs w:val="26"/>
         </w:rPr>
       </w:pPr>
-      <w:bookmarkStart w:id="0" w:name="_GoBack"/>
       <w:r>
         <w:rPr>
           <w:rFonts w:cstheme="minorHAnsi"/>
@@ -116,7 +115,6 @@
         <w:t xml:space="preserve"> pozycji). </w:t>
       </w:r>
     </w:p>
-    <w:bookmarkEnd w:id="0"/>
     <w:p>
       <w:pPr>
         <w:spacing w:line="276" w:lineRule="auto"/>
@@ -780,7 +778,17 @@
           <w:sz w:val="26"/>
           <w:szCs w:val="26"/>
         </w:rPr>
-        <w:t xml:space="preserve">. Ustawiona częstotliwość odświeżania to 720 kHz. Najpierw wybieramy wyświetlacz, który będziemy używać i potem dokonujemy wpisania wartości, która ma być wyświetlona. </w:t>
+        <w:t xml:space="preserve">. Ustawiona częstotliwość odświeżania to 720 </w:t>
+      </w:r>
+      <w:bookmarkStart w:id="0" w:name="_GoBack"/>
+      <w:bookmarkEnd w:id="0"/>
+      <w:r>
+        <w:rPr>
+          <w:rFonts w:cstheme="minorHAnsi"/>
+          <w:sz w:val="26"/>
+          <w:szCs w:val="26"/>
+        </w:rPr>
+        <w:t xml:space="preserve">Hz. Najpierw wybieramy wyświetlacz, który będziemy używać i potem dokonujemy wpisania wartości, która ma być wyświetlona. </w:t>
       </w:r>
     </w:p>
     <w:p>

</xml_diff>